<commit_message>
Subida la Revision de la Interfaz, y el Documento de planificaion v5
</commit_message>
<xml_diff>
--- a/docs/Planificacion/Planificacion - Iteracion 3/Revisiones/M Requisitos/InformeModeladoRequisitos.docx
+++ b/docs/Planificacion/Planificacion - Iteracion 3/Revisiones/M Requisitos/InformeModeladoRequisitos.docx
@@ -1,15 +1,662 @@
 
 <file path=word/document.xml><?xml version="1.0" encoding="utf-8"?>
-<w:document xmlns:wpc="http://schemas.microsoft.com/office/word/2010/wordprocessingCanvas" xmlns:mc="http://schemas.openxmlformats.org/markup-compatibility/2006" xmlns:o="urn:schemas-microsoft-com:office:office" xmlns:r="http://schemas.openxmlformats.org/officeDocument/2006/relationships" xmlns:m="http://schemas.openxmlformats.org/officeDocument/2006/math" xmlns:v="urn:schemas-microsoft-com:vml" xmlns:wp14="http://schemas.microsoft.com/office/word/2010/wordprocessingDrawing" xmlns:wp="http://schemas.openxmlformats.org/drawingml/2006/wordprocessingDrawing" xmlns:w10="urn:schemas-microsoft-com:office:word" xmlns:w="http://schemas.openxmlformats.org/wordprocessingml/2006/main" xmlns:w14="http://schemas.microsoft.com/office/word/2010/wordml" xmlns:wpg="http://schemas.microsoft.com/office/word/2010/wordprocessingGroup" xmlns:wpi="http://schemas.microsoft.com/office/word/2010/wordprocessingInk" xmlns:wne="http://schemas.microsoft.com/office/word/2006/wordml" xmlns:wps="http://schemas.microsoft.com/office/word/2010/wordprocessingShape" mc:Ignorable="w14 wp14">
+<w:document xmlns:ve="http://schemas.openxmlformats.org/markup-compatibility/2006" xmlns:o="urn:schemas-microsoft-com:office:office" xmlns:r="http://schemas.openxmlformats.org/officeDocument/2006/relationships" xmlns:m="http://schemas.openxmlformats.org/officeDocument/2006/math" xmlns:v="urn:schemas-microsoft-com:vml" xmlns:wp="http://schemas.openxmlformats.org/drawingml/2006/wordprocessingDrawing" xmlns:w10="urn:schemas-microsoft-com:office:word" xmlns:w="http://schemas.openxmlformats.org/wordprocessingml/2006/main" xmlns:wne="http://schemas.microsoft.com/office/word/2006/wordml">
   <w:body>
     <w:p>
+      <w:pPr>
+        <w:pStyle w:val="Sinespaciado"/>
+        <w:spacing w:before="1540" w:after="240"/>
+        <w:jc w:val="center"/>
+        <w:rPr>
+          <w:color w:val="4F81BD" w:themeColor="accent1"/>
+        </w:rPr>
+      </w:pPr>
+      <w:r>
+        <w:rPr>
+          <w:noProof/>
+          <w:color w:val="4F81BD" w:themeColor="accent1"/>
+        </w:rPr>
+        <w:drawing>
+          <wp:inline distT="0" distB="0" distL="0" distR="0">
+            <wp:extent cx="1417320" cy="750898"/>
+            <wp:effectExtent l="0" t="0" r="0" b="0"/>
+            <wp:docPr id="1" name="Imagen 143"/>
+            <wp:cNvGraphicFramePr>
+              <a:graphicFrameLocks xmlns:a="http://schemas.openxmlformats.org/drawingml/2006/main" noChangeAspect="1"/>
+            </wp:cNvGraphicFramePr>
+            <a:graphic xmlns:a="http://schemas.openxmlformats.org/drawingml/2006/main">
+              <a:graphicData uri="http://schemas.openxmlformats.org/drawingml/2006/picture">
+                <pic:pic xmlns:pic="http://schemas.openxmlformats.org/drawingml/2006/picture">
+                  <pic:nvPicPr>
+                    <pic:cNvPr id="3" name="t55.png"/>
+                    <pic:cNvPicPr/>
+                  </pic:nvPicPr>
+                  <pic:blipFill>
+                    <a:blip r:embed="rId5" cstate="print">
+                      <a:duotone>
+                        <a:schemeClr val="accent1">
+                          <a:shade val="45000"/>
+                          <a:satMod val="135000"/>
+                        </a:schemeClr>
+                        <a:prstClr val="white"/>
+                      </a:duotone>
+                      <a:extLst>
+                        <a:ext uri="{28A0092B-C50C-407E-A947-70E740481C1C}">
+                          <a14:useLocalDpi xmlns="" xmlns:wpc="http://schemas.microsoft.com/office/word/2010/wordprocessingCanvas" xmlns:mc="http://schemas.openxmlformats.org/markup-compatibility/2006" xmlns:o="urn:schemas-microsoft-com:office:office" xmlns:v="urn:schemas-microsoft-com:vml" xmlns:wp14="http://schemas.microsoft.com/office/word/2010/wordprocessingDrawing" xmlns:w10="urn:schemas-microsoft-com:office:word" xmlns:w="http://schemas.openxmlformats.org/wordprocessingml/2006/main" xmlns:w14="http://schemas.microsoft.com/office/word/2010/wordml" xmlns:wpg="http://schemas.microsoft.com/office/word/2010/wordprocessingGroup" xmlns:wpi="http://schemas.microsoft.com/office/word/2010/wordprocessingInk" xmlns:wps="http://schemas.microsoft.com/office/word/2010/wordprocessingShape" xmlns:a14="http://schemas.microsoft.com/office/drawing/2010/main" val="0"/>
+                        </a:ext>
+                      </a:extLst>
+                    </a:blip>
+                    <a:stretch>
+                      <a:fillRect/>
+                    </a:stretch>
+                  </pic:blipFill>
+                  <pic:spPr>
+                    <a:xfrm>
+                      <a:off x="0" y="0"/>
+                      <a:ext cx="1417320" cy="750898"/>
+                    </a:xfrm>
+                    <a:prstGeom prst="rect">
+                      <a:avLst/>
+                    </a:prstGeom>
+                    <a:noFill/>
+                    <a:ln>
+                      <a:noFill/>
+                    </a:ln>
+                  </pic:spPr>
+                </pic:pic>
+              </a:graphicData>
+            </a:graphic>
+          </wp:inline>
+        </w:drawing>
+      </w:r>
+    </w:p>
+    <w:sdt>
+      <w:sdtPr>
+        <w:rPr>
+          <w:rFonts w:asciiTheme="majorHAnsi" w:eastAsiaTheme="majorEastAsia" w:hAnsiTheme="majorHAnsi" w:cstheme="majorBidi"/>
+          <w:caps/>
+          <w:color w:val="4F81BD" w:themeColor="accent1"/>
+          <w:sz w:val="72"/>
+          <w:szCs w:val="72"/>
+        </w:rPr>
+        <w:alias w:val="Título"/>
+        <w:tag w:val=""/>
+        <w:id w:val="1735040861"/>
+        <w:dataBinding w:prefixMappings="xmlns:ns0='http://purl.org/dc/elements/1.1/' xmlns:ns1='http://schemas.openxmlformats.org/package/2006/metadata/core-properties' " w:xpath="/ns1:coreProperties[1]/ns0:title[1]" w:storeItemID="{6C3C8BC8-F283-45AE-878A-BAB7291924A1}"/>
+        <w:text/>
+      </w:sdtPr>
+      <w:sdtEndPr>
+        <w:rPr>
+          <w:sz w:val="80"/>
+          <w:szCs w:val="80"/>
+        </w:rPr>
+      </w:sdtEndPr>
+      <w:sdtContent>
+        <w:p>
+          <w:pPr>
+            <w:pStyle w:val="Sinespaciado"/>
+            <w:pBdr>
+              <w:top w:val="single" w:sz="6" w:space="6" w:color="4F81BD" w:themeColor="accent1"/>
+              <w:bottom w:val="single" w:sz="6" w:space="6" w:color="4F81BD" w:themeColor="accent1"/>
+            </w:pBdr>
+            <w:spacing w:after="240"/>
+            <w:jc w:val="center"/>
+            <w:rPr>
+              <w:rFonts w:asciiTheme="majorHAnsi" w:eastAsiaTheme="majorEastAsia" w:hAnsiTheme="majorHAnsi" w:cstheme="majorBidi"/>
+              <w:caps/>
+              <w:color w:val="4F81BD" w:themeColor="accent1"/>
+              <w:sz w:val="80"/>
+              <w:szCs w:val="80"/>
+            </w:rPr>
+          </w:pPr>
+          <w:r>
+            <w:rPr>
+              <w:rFonts w:asciiTheme="majorHAnsi" w:eastAsiaTheme="majorEastAsia" w:hAnsiTheme="majorHAnsi" w:cstheme="majorBidi"/>
+              <w:caps/>
+              <w:color w:val="4F81BD" w:themeColor="accent1"/>
+              <w:sz w:val="72"/>
+              <w:szCs w:val="72"/>
+            </w:rPr>
+            <w:t>Revisión modelado de requisitos</w:t>
+          </w:r>
+        </w:p>
+      </w:sdtContent>
+    </w:sdt>
+    <w:p>
+      <w:pPr>
+        <w:pStyle w:val="Sinespaciado"/>
+        <w:jc w:val="center"/>
+        <w:rPr>
+          <w:color w:val="4F81BD" w:themeColor="accent1"/>
+          <w:sz w:val="28"/>
+          <w:szCs w:val="28"/>
+        </w:rPr>
+      </w:pPr>
+      <w:r>
+        <w:rPr>
+          <w:color w:val="4F81BD" w:themeColor="accent1"/>
+          <w:sz w:val="28"/>
+          <w:szCs w:val="28"/>
+        </w:rPr>
+        <w:t>Francisco Santolalla Quiñonero</w:t>
+      </w:r>
+    </w:p>
+    <w:p>
+      <w:pPr>
+        <w:pStyle w:val="Sinespaciado"/>
+        <w:jc w:val="center"/>
+        <w:rPr>
+          <w:color w:val="4F81BD" w:themeColor="accent1"/>
+          <w:sz w:val="28"/>
+          <w:szCs w:val="28"/>
+        </w:rPr>
+      </w:pPr>
+      <w:r>
+        <w:rPr>
+          <w:color w:val="4F81BD" w:themeColor="accent1"/>
+          <w:sz w:val="28"/>
+          <w:szCs w:val="28"/>
+        </w:rPr>
+        <w:t>Carlos Jesús Fernández Basso</w:t>
+      </w:r>
+    </w:p>
+    <w:p>
+      <w:pPr>
+        <w:pStyle w:val="Sinespaciado"/>
+        <w:jc w:val="center"/>
+        <w:rPr>
+          <w:color w:val="4F81BD" w:themeColor="accent1"/>
+          <w:sz w:val="28"/>
+          <w:szCs w:val="28"/>
+        </w:rPr>
+      </w:pPr>
+      <w:r>
+        <w:rPr>
+          <w:color w:val="4F81BD" w:themeColor="accent1"/>
+          <w:sz w:val="28"/>
+          <w:szCs w:val="28"/>
+        </w:rPr>
+        <w:t>Alexander Moreno Borrego</w:t>
+      </w:r>
+    </w:p>
+    <w:p>
+      <w:pPr>
+        <w:pStyle w:val="Sinespaciado"/>
+        <w:jc w:val="center"/>
+        <w:rPr>
+          <w:color w:val="4F81BD" w:themeColor="accent1"/>
+          <w:sz w:val="28"/>
+          <w:szCs w:val="28"/>
+        </w:rPr>
+      </w:pPr>
+    </w:p>
+    <w:p>
+      <w:pPr>
+        <w:pStyle w:val="Sinespaciado"/>
+        <w:spacing w:before="480"/>
+        <w:jc w:val="center"/>
+        <w:rPr>
+          <w:color w:val="4F81BD" w:themeColor="accent1"/>
+        </w:rPr>
+      </w:pPr>
+      <w:r>
+        <w:rPr>
+          <w:noProof/>
+        </w:rPr>
+        <w:pict>
+          <v:shapetype id="_x0000_t202" coordsize="21600,21600" o:spt="202" path="m,l,21600r21600,l21600,xe">
+            <v:stroke joinstyle="miter"/>
+            <v:path gradientshapeok="t" o:connecttype="rect"/>
+          </v:shapetype>
+          <v:shape id="Cuadro de texto 142" o:spid="_x0000_s1026" type="#_x0000_t202" style="position:absolute;left:0;text-align:left;margin-left:0;margin-top:0;width:468pt;height:32.5pt;z-index:251658240;visibility:visible;mso-width-percent:1000;mso-top-percent:850;mso-position-horizontal:center;mso-position-horizontal-relative:margin;mso-position-vertical-relative:page;mso-width-percent:1000;mso-top-percent:850;mso-width-relative:margin;mso-height-relative:margin;v-text-anchor:bottom" o:gfxdata="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" filled="f" stroked="f" strokeweight=".5pt">
+            <v:path arrowok="t"/>
+            <v:textbox style="mso-fit-shape-to-text:t" inset="0,0,0,0">
+              <w:txbxContent>
+                <w:sdt>
+                  <w:sdtPr>
+                    <w:rPr>
+                      <w:caps/>
+                      <w:color w:val="4F81BD" w:themeColor="accent1"/>
+                      <w:sz w:val="28"/>
+                      <w:szCs w:val="28"/>
+                    </w:rPr>
+                    <w:alias w:val="Fecha"/>
+                    <w:tag w:val=""/>
+                    <w:id w:val="1722706238"/>
+                    <w:showingPlcHdr/>
+                    <w:dataBinding w:prefixMappings="xmlns:ns0='http://schemas.microsoft.com/office/2006/coverPageProps' " w:xpath="/ns0:CoverPageProperties[1]/ns0:PublishDate[1]" w:storeItemID="{55AF091B-3C7A-41E3-B477-F2FDAA23CFDA}"/>
+                    <w:date>
+                      <w:dateFormat w:val="d 'de' MMMM 'de' yyyy"/>
+                      <w:lid w:val="es-ES"/>
+                      <w:storeMappedDataAs w:val="dateTime"/>
+                      <w:calendar w:val="gregorian"/>
+                    </w:date>
+                  </w:sdtPr>
+                  <w:sdtContent>
+                    <w:p>
+                      <w:pPr>
+                        <w:pStyle w:val="Sinespaciado"/>
+                        <w:spacing w:after="40"/>
+                        <w:jc w:val="center"/>
+                        <w:rPr>
+                          <w:caps/>
+                          <w:color w:val="4F81BD" w:themeColor="accent1"/>
+                          <w:sz w:val="28"/>
+                          <w:szCs w:val="28"/>
+                        </w:rPr>
+                      </w:pPr>
+                      <w:r>
+                        <w:rPr>
+                          <w:caps/>
+                          <w:color w:val="4F81BD" w:themeColor="accent1"/>
+                          <w:sz w:val="28"/>
+                          <w:szCs w:val="28"/>
+                        </w:rPr>
+                        <w:t xml:space="preserve">     </w:t>
+                      </w:r>
+                    </w:p>
+                  </w:sdtContent>
+                </w:sdt>
+                <w:p>
+                  <w:pPr>
+                    <w:pStyle w:val="Sinespaciado"/>
+                    <w:jc w:val="center"/>
+                    <w:rPr>
+                      <w:color w:val="4F81BD" w:themeColor="accent1"/>
+                    </w:rPr>
+                  </w:pPr>
+                  <w:sdt>
+                    <w:sdtPr>
+                      <w:rPr>
+                        <w:color w:val="4F81BD" w:themeColor="accent1"/>
+                      </w:rPr>
+                      <w:alias w:val="Dirección"/>
+                      <w:tag w:val=""/>
+                      <w:id w:val="-1390338363"/>
+                      <w:showingPlcHdr/>
+                      <w:dataBinding w:prefixMappings="xmlns:ns0='http://schemas.microsoft.com/office/2006/coverPageProps' " w:xpath="/ns0:CoverPageProperties[1]/ns0:CompanyAddress[1]" w:storeItemID="{55AF091B-3C7A-41E3-B477-F2FDAA23CFDA}"/>
+                      <w:text/>
+                    </w:sdtPr>
+                    <w:sdtContent>
+                      <w:r>
+                        <w:rPr>
+                          <w:color w:val="4F81BD" w:themeColor="accent1"/>
+                        </w:rPr>
+                        <w:t xml:space="preserve">     </w:t>
+                      </w:r>
+                    </w:sdtContent>
+                  </w:sdt>
+                </w:p>
+              </w:txbxContent>
+            </v:textbox>
+            <w10:wrap anchorx="margin" anchory="page"/>
+          </v:shape>
+        </w:pict>
+      </w:r>
+      <w:r>
+        <w:rPr>
+          <w:noProof/>
+          <w:color w:val="4F81BD" w:themeColor="accent1"/>
+        </w:rPr>
+        <w:drawing>
+          <wp:inline distT="0" distB="0" distL="0" distR="0">
+            <wp:extent cx="758952" cy="478932"/>
+            <wp:effectExtent l="0" t="0" r="3175" b="0"/>
+            <wp:docPr id="2" name="Imagen 144"/>
+            <wp:cNvGraphicFramePr>
+              <a:graphicFrameLocks xmlns:a="http://schemas.openxmlformats.org/drawingml/2006/main" noChangeAspect="1"/>
+            </wp:cNvGraphicFramePr>
+            <a:graphic xmlns:a="http://schemas.openxmlformats.org/drawingml/2006/main">
+              <a:graphicData uri="http://schemas.openxmlformats.org/drawingml/2006/picture">
+                <pic:pic xmlns:pic="http://schemas.openxmlformats.org/drawingml/2006/picture">
+                  <pic:nvPicPr>
+                    <pic:cNvPr id="9" name="roco bottom.png"/>
+                    <pic:cNvPicPr/>
+                  </pic:nvPicPr>
+                  <pic:blipFill>
+                    <a:blip r:embed="rId6" cstate="print">
+                      <a:duotone>
+                        <a:schemeClr val="accent1">
+                          <a:shade val="45000"/>
+                          <a:satMod val="135000"/>
+                        </a:schemeClr>
+                        <a:prstClr val="white"/>
+                      </a:duotone>
+                      <a:extLst>
+                        <a:ext uri="{28A0092B-C50C-407E-A947-70E740481C1C}">
+                          <a14:useLocalDpi xmlns="" xmlns:wpc="http://schemas.microsoft.com/office/word/2010/wordprocessingCanvas" xmlns:mc="http://schemas.openxmlformats.org/markup-compatibility/2006" xmlns:o="urn:schemas-microsoft-com:office:office" xmlns:v="urn:schemas-microsoft-com:vml" xmlns:wp14="http://schemas.microsoft.com/office/word/2010/wordprocessingDrawing" xmlns:w10="urn:schemas-microsoft-com:office:word" xmlns:w="http://schemas.openxmlformats.org/wordprocessingml/2006/main" xmlns:w14="http://schemas.microsoft.com/office/word/2010/wordml" xmlns:wpg="http://schemas.microsoft.com/office/word/2010/wordprocessingGroup" xmlns:wpi="http://schemas.microsoft.com/office/word/2010/wordprocessingInk" xmlns:wps="http://schemas.microsoft.com/office/word/2010/wordprocessingShape" xmlns:a14="http://schemas.microsoft.com/office/drawing/2010/main" val="0"/>
+                        </a:ext>
+                      </a:extLst>
+                    </a:blip>
+                    <a:stretch>
+                      <a:fillRect/>
+                    </a:stretch>
+                  </pic:blipFill>
+                  <pic:spPr>
+                    <a:xfrm>
+                      <a:off x="0" y="0"/>
+                      <a:ext cx="758952" cy="478932"/>
+                    </a:xfrm>
+                    <a:prstGeom prst="rect">
+                      <a:avLst/>
+                    </a:prstGeom>
+                  </pic:spPr>
+                </pic:pic>
+              </a:graphicData>
+            </a:graphic>
+          </wp:inline>
+        </w:drawing>
+      </w:r>
+    </w:p>
+    <w:p>
+      <w:r>
+        <w:br w:type="page"/>
+      </w:r>
+    </w:p>
+    <w:sdt>
+      <w:sdtPr>
+        <w:rPr>
+          <w:rFonts w:ascii="Arial" w:eastAsia="Arial" w:hAnsi="Arial" w:cs="Arial"/>
+          <w:b/>
+          <w:color w:val="000000"/>
+          <w:sz w:val="22"/>
+          <w:szCs w:val="22"/>
+          <w:lang w:eastAsia="en-US"/>
+        </w:rPr>
+        <w:id w:val="-825824359"/>
+        <w:docPartObj>
+          <w:docPartGallery w:val="Table of Contents"/>
+          <w:docPartUnique/>
+        </w:docPartObj>
+      </w:sdtPr>
+      <w:sdtEndPr>
+        <w:rPr>
+          <w:rFonts w:ascii="Times New Roman" w:eastAsiaTheme="minorHAnsi" w:hAnsi="Times New Roman" w:cstheme="minorBidi"/>
+          <w:bCs/>
+          <w:color w:val="auto"/>
+          <w:sz w:val="24"/>
+        </w:rPr>
+      </w:sdtEndPr>
+      <w:sdtContent>
+        <w:p>
+          <w:pPr>
+            <w:pStyle w:val="TtulodeTDC"/>
+            <w:rPr>
+              <w:b/>
+            </w:rPr>
+          </w:pPr>
+          <w:r>
+            <w:rPr>
+              <w:b/>
+            </w:rPr>
+            <w:t>Contenido</w:t>
+          </w:r>
+        </w:p>
+        <w:p>
+          <w:pPr>
+            <w:pStyle w:val="TDC1"/>
+            <w:tabs>
+              <w:tab w:val="right" w:leader="dot" w:pos="8494"/>
+            </w:tabs>
+            <w:rPr>
+              <w:rFonts w:asciiTheme="minorHAnsi" w:eastAsiaTheme="minorEastAsia" w:hAnsiTheme="minorHAnsi" w:cstheme="minorBidi"/>
+              <w:noProof/>
+              <w:color w:val="auto"/>
+            </w:rPr>
+          </w:pPr>
+          <w:r>
+            <w:rPr>
+              <w:b/>
+            </w:rPr>
+            <w:fldChar w:fldCharType="begin"/>
+          </w:r>
+          <w:r>
+            <w:rPr>
+              <w:b/>
+            </w:rPr>
+            <w:instrText xml:space="preserve"> TOC \o "1-3" \h \z \u </w:instrText>
+          </w:r>
+          <w:r>
+            <w:rPr>
+              <w:b/>
+            </w:rPr>
+            <w:fldChar w:fldCharType="separate"/>
+          </w:r>
+          <w:hyperlink w:anchor="_Toc357615912" w:history="1">
+            <w:r>
+              <w:rPr>
+                <w:rStyle w:val="Hipervnculo"/>
+                <w:noProof/>
+              </w:rPr>
+              <w:t>Revisión Modelado de requisitos:</w:t>
+            </w:r>
+            <w:r>
+              <w:rPr>
+                <w:noProof/>
+                <w:webHidden/>
+              </w:rPr>
+              <w:tab/>
+            </w:r>
+            <w:r>
+              <w:rPr>
+                <w:noProof/>
+                <w:webHidden/>
+              </w:rPr>
+              <w:fldChar w:fldCharType="begin"/>
+            </w:r>
+            <w:r>
+              <w:rPr>
+                <w:noProof/>
+                <w:webHidden/>
+              </w:rPr>
+              <w:instrText xml:space="preserve"> PAGEREF _Toc357615912 \h </w:instrText>
+            </w:r>
+            <w:r>
+              <w:rPr>
+                <w:noProof/>
+                <w:webHidden/>
+              </w:rPr>
+            </w:r>
+            <w:r>
+              <w:rPr>
+                <w:noProof/>
+                <w:webHidden/>
+              </w:rPr>
+              <w:fldChar w:fldCharType="separate"/>
+            </w:r>
+            <w:r>
+              <w:rPr>
+                <w:noProof/>
+                <w:webHidden/>
+              </w:rPr>
+              <w:t>3</w:t>
+            </w:r>
+            <w:r>
+              <w:rPr>
+                <w:noProof/>
+                <w:webHidden/>
+              </w:rPr>
+              <w:fldChar w:fldCharType="end"/>
+            </w:r>
+          </w:hyperlink>
+        </w:p>
+        <w:p>
+          <w:pPr>
+            <w:pStyle w:val="TDC1"/>
+            <w:tabs>
+              <w:tab w:val="right" w:leader="dot" w:pos="8494"/>
+            </w:tabs>
+            <w:rPr>
+              <w:rFonts w:asciiTheme="minorHAnsi" w:eastAsiaTheme="minorEastAsia" w:hAnsiTheme="minorHAnsi" w:cstheme="minorBidi"/>
+              <w:noProof/>
+              <w:color w:val="auto"/>
+            </w:rPr>
+          </w:pPr>
+          <w:hyperlink w:anchor="_Toc357615913" w:history="1">
+            <w:r>
+              <w:rPr>
+                <w:rStyle w:val="Hipervnculo"/>
+                <w:noProof/>
+              </w:rPr>
+              <w:t>ANEXO I</w:t>
+            </w:r>
+            <w:r>
+              <w:rPr>
+                <w:noProof/>
+                <w:webHidden/>
+              </w:rPr>
+              <w:tab/>
+            </w:r>
+            <w:r>
+              <w:rPr>
+                <w:noProof/>
+                <w:webHidden/>
+              </w:rPr>
+              <w:fldChar w:fldCharType="begin"/>
+            </w:r>
+            <w:r>
+              <w:rPr>
+                <w:noProof/>
+                <w:webHidden/>
+              </w:rPr>
+              <w:instrText xml:space="preserve"> PAGEREF _Toc357615913 \h </w:instrText>
+            </w:r>
+            <w:r>
+              <w:rPr>
+                <w:noProof/>
+                <w:webHidden/>
+              </w:rPr>
+            </w:r>
+            <w:r>
+              <w:rPr>
+                <w:noProof/>
+                <w:webHidden/>
+              </w:rPr>
+              <w:fldChar w:fldCharType="separate"/>
+            </w:r>
+            <w:r>
+              <w:rPr>
+                <w:noProof/>
+                <w:webHidden/>
+              </w:rPr>
+              <w:t>3</w:t>
+            </w:r>
+            <w:r>
+              <w:rPr>
+                <w:noProof/>
+                <w:webHidden/>
+              </w:rPr>
+              <w:fldChar w:fldCharType="end"/>
+            </w:r>
+          </w:hyperlink>
+        </w:p>
+        <w:p>
+          <w:pPr>
+            <w:pStyle w:val="TDC2"/>
+            <w:tabs>
+              <w:tab w:val="right" w:leader="dot" w:pos="8494"/>
+            </w:tabs>
+            <w:rPr>
+              <w:rFonts w:asciiTheme="minorHAnsi" w:eastAsiaTheme="minorEastAsia" w:hAnsiTheme="minorHAnsi" w:cstheme="minorBidi"/>
+              <w:noProof/>
+              <w:color w:val="auto"/>
+            </w:rPr>
+          </w:pPr>
+          <w:hyperlink w:anchor="_Toc357615914" w:history="1">
+            <w:r>
+              <w:rPr>
+                <w:rStyle w:val="Hipervnculo"/>
+                <w:noProof/>
+              </w:rPr>
+              <w:t>Control de Versiones</w:t>
+            </w:r>
+            <w:r>
+              <w:rPr>
+                <w:noProof/>
+                <w:webHidden/>
+              </w:rPr>
+              <w:tab/>
+            </w:r>
+            <w:r>
+              <w:rPr>
+                <w:noProof/>
+                <w:webHidden/>
+              </w:rPr>
+              <w:fldChar w:fldCharType="begin"/>
+            </w:r>
+            <w:r>
+              <w:rPr>
+                <w:noProof/>
+                <w:webHidden/>
+              </w:rPr>
+              <w:instrText xml:space="preserve"> PAGEREF _Toc357615914 \h </w:instrText>
+            </w:r>
+            <w:r>
+              <w:rPr>
+                <w:noProof/>
+                <w:webHidden/>
+              </w:rPr>
+            </w:r>
+            <w:r>
+              <w:rPr>
+                <w:noProof/>
+                <w:webHidden/>
+              </w:rPr>
+              <w:fldChar w:fldCharType="separate"/>
+            </w:r>
+            <w:r>
+              <w:rPr>
+                <w:noProof/>
+                <w:webHidden/>
+              </w:rPr>
+              <w:t>3</w:t>
+            </w:r>
+            <w:r>
+              <w:rPr>
+                <w:noProof/>
+                <w:webHidden/>
+              </w:rPr>
+              <w:fldChar w:fldCharType="end"/>
+            </w:r>
+          </w:hyperlink>
+        </w:p>
+        <w:p>
+          <w:pPr>
+            <w:rPr>
+              <w:b/>
+              <w:bCs/>
+            </w:rPr>
+          </w:pPr>
+          <w:r>
+            <w:rPr>
+              <w:b/>
+              <w:bCs/>
+            </w:rPr>
+            <w:fldChar w:fldCharType="end"/>
+          </w:r>
+        </w:p>
+      </w:sdtContent>
+    </w:sdt>
+    <w:p>
+      <w:r>
+        <w:br w:type="page"/>
+      </w:r>
+    </w:p>
+    <w:p/>
+    <w:p>
+      <w:pPr>
+        <w:pStyle w:val="Ttulo1"/>
+      </w:pPr>
+      <w:bookmarkStart w:id="0" w:name="_Toc357615912"/>
       <w:r>
         <w:t>Revisión</w:t>
       </w:r>
       <w:r>
         <w:t xml:space="preserve"> Modelado de requisitos:</w:t>
       </w:r>
-    </w:p>
+      <w:bookmarkEnd w:id="0"/>
+    </w:p>
+    <w:p/>
     <w:p>
       <w:pPr>
         <w:pStyle w:val="Prrafodelista"/>
@@ -135,8 +782,8 @@
       <w:r>
         <w:t>Eliminar estadísticas de entre</w:t>
       </w:r>
-      <w:bookmarkStart w:id="0" w:name="_GoBack"/>
-      <w:bookmarkEnd w:id="0"/>
+      <w:bookmarkStart w:id="1" w:name="_GoBack"/>
+      <w:bookmarkEnd w:id="1"/>
       <w:r>
         <w:t xml:space="preserve">nador </w:t>
       </w:r>
@@ -177,6 +824,77 @@
         <w:t>Eliminar estadísticas de temporada</w:t>
       </w:r>
     </w:p>
+    <w:p/>
+    <w:p/>
+    <w:p>
+      <w:pPr>
+        <w:pStyle w:val="Ttulo1"/>
+      </w:pPr>
+      <w:bookmarkStart w:id="2" w:name="_Toc354417458"/>
+      <w:bookmarkStart w:id="3" w:name="_Toc357615913"/>
+      <w:r>
+        <w:rPr>
+          <w:sz w:val="32"/>
+        </w:rPr>
+        <w:t>ANEXO I</w:t>
+      </w:r>
+      <w:bookmarkEnd w:id="2"/>
+      <w:bookmarkEnd w:id="3"/>
+    </w:p>
+    <w:p>
+      <w:pPr>
+        <w:pStyle w:val="Ttulo2"/>
+        <w:rPr>
+          <w:szCs w:val="28"/>
+        </w:rPr>
+      </w:pPr>
+      <w:bookmarkStart w:id="4" w:name="_Toc354417459"/>
+      <w:bookmarkStart w:id="5" w:name="_Toc357615914"/>
+      <w:r>
+        <w:rPr>
+          <w:szCs w:val="28"/>
+        </w:rPr>
+        <w:t>C</w:t>
+      </w:r>
+      <w:r>
+        <w:rPr>
+          <w:szCs w:val="28"/>
+        </w:rPr>
+        <w:t>ontrol de Versiones</w:t>
+      </w:r>
+      <w:bookmarkEnd w:id="4"/>
+      <w:bookmarkEnd w:id="5"/>
+    </w:p>
+    <w:p/>
+    <w:p>
+      <w:r>
+        <w:rPr>
+          <w:b/>
+        </w:rPr>
+        <w:t>Fecha: 29/05/13</w:t>
+      </w:r>
+      <w:r>
+        <w:rPr>
+          <w:b/>
+        </w:rPr>
+        <w:tab/>
+        <w:t>Versión: 1.1</w:t>
+      </w:r>
+    </w:p>
+    <w:p>
+      <w:pPr>
+        <w:numPr>
+          <w:ilvl w:val="0"/>
+          <w:numId w:val="2"/>
+        </w:numPr>
+        <w:spacing w:after="0"/>
+        <w:ind w:hanging="359"/>
+      </w:pPr>
+      <w:r>
+        <w:t>Revisión del modelado de requisitos.</w:t>
+      </w:r>
+    </w:p>
+    <w:p/>
     <w:sectPr>
       <w:pgSz w:w="11906" w:h="16838"/>
       <w:pgMar w:top="1417" w:right="1701" w:bottom="1417" w:left="1701" w:header="708" w:footer="708" w:gutter="0"/>
@@ -188,7 +906,7 @@
 </file>
 
 <file path=word/numbering.xml><?xml version="1.0" encoding="utf-8"?>
-<w:numbering xmlns:wpc="http://schemas.microsoft.com/office/word/2010/wordprocessingCanvas" xmlns:mc="http://schemas.openxmlformats.org/markup-compatibility/2006" xmlns:o="urn:schemas-microsoft-com:office:office" xmlns:r="http://schemas.openxmlformats.org/officeDocument/2006/relationships" xmlns:m="http://schemas.openxmlformats.org/officeDocument/2006/math" xmlns:v="urn:schemas-microsoft-com:vml" xmlns:wp14="http://schemas.microsoft.com/office/word/2010/wordprocessingDrawing" xmlns:wp="http://schemas.openxmlformats.org/drawingml/2006/wordprocessingDrawing" xmlns:w10="urn:schemas-microsoft-com:office:word" xmlns:w="http://schemas.openxmlformats.org/wordprocessingml/2006/main" xmlns:w14="http://schemas.microsoft.com/office/word/2010/wordml" xmlns:wpg="http://schemas.microsoft.com/office/word/2010/wordprocessingGroup" xmlns:wpi="http://schemas.microsoft.com/office/word/2010/wordprocessingInk" xmlns:wne="http://schemas.microsoft.com/office/word/2006/wordml" xmlns:wps="http://schemas.microsoft.com/office/word/2010/wordprocessingShape" mc:Ignorable="w14 wp14">
+<w:numbering xmlns:ve="http://schemas.openxmlformats.org/markup-compatibility/2006" xmlns:o="urn:schemas-microsoft-com:office:office" xmlns:r="http://schemas.openxmlformats.org/officeDocument/2006/relationships" xmlns:m="http://schemas.openxmlformats.org/officeDocument/2006/math" xmlns:v="urn:schemas-microsoft-com:vml" xmlns:wp="http://schemas.openxmlformats.org/drawingml/2006/wordprocessingDrawing" xmlns:w10="urn:schemas-microsoft-com:office:word" xmlns:w="http://schemas.openxmlformats.org/wordprocessingml/2006/main" xmlns:wne="http://schemas.microsoft.com/office/word/2006/wordml">
   <w:abstractNum w:abstractNumId="0">
     <w:nsid w:val="103C7E62"/>
     <w:multiLevelType w:val="hybridMultilevel"/>
@@ -275,14 +993,202 @@
       </w:pPr>
     </w:lvl>
   </w:abstractNum>
+  <w:abstractNum w:abstractNumId="1">
+    <w:nsid w:val="26635AD5"/>
+    <w:multiLevelType w:val="multilevel"/>
+    <w:tmpl w:val="C3D2D69E"/>
+    <w:lvl w:ilvl="0">
+      <w:start w:val="1"/>
+      <w:numFmt w:val="bullet"/>
+      <w:lvlText w:val="●"/>
+      <w:lvlJc w:val="left"/>
+      <w:pPr>
+        <w:ind w:left="720" w:firstLine="360"/>
+      </w:pPr>
+      <w:rPr>
+        <w:rFonts w:ascii="Arial" w:eastAsia="Arial" w:hAnsi="Arial" w:cs="Arial"/>
+        <w:b w:val="0"/>
+        <w:i w:val="0"/>
+        <w:smallCaps w:val="0"/>
+        <w:strike w:val="0"/>
+        <w:color w:val="000000"/>
+        <w:sz w:val="22"/>
+        <w:u w:val="none"/>
+        <w:vertAlign w:val="baseline"/>
+      </w:rPr>
+    </w:lvl>
+    <w:lvl w:ilvl="1">
+      <w:start w:val="1"/>
+      <w:numFmt w:val="bullet"/>
+      <w:lvlText w:val="○"/>
+      <w:lvlJc w:val="left"/>
+      <w:pPr>
+        <w:ind w:left="1440" w:firstLine="1080"/>
+      </w:pPr>
+      <w:rPr>
+        <w:rFonts w:ascii="Arial" w:eastAsia="Arial" w:hAnsi="Arial" w:cs="Arial"/>
+        <w:b w:val="0"/>
+        <w:i w:val="0"/>
+        <w:smallCaps w:val="0"/>
+        <w:strike w:val="0"/>
+        <w:color w:val="000000"/>
+        <w:sz w:val="22"/>
+        <w:u w:val="none"/>
+        <w:vertAlign w:val="baseline"/>
+      </w:rPr>
+    </w:lvl>
+    <w:lvl w:ilvl="2">
+      <w:start w:val="1"/>
+      <w:numFmt w:val="bullet"/>
+      <w:lvlText w:val="■"/>
+      <w:lvlJc w:val="left"/>
+      <w:pPr>
+        <w:ind w:left="2160" w:firstLine="1800"/>
+      </w:pPr>
+      <w:rPr>
+        <w:rFonts w:ascii="Arial" w:eastAsia="Arial" w:hAnsi="Arial" w:cs="Arial"/>
+        <w:b w:val="0"/>
+        <w:i w:val="0"/>
+        <w:smallCaps w:val="0"/>
+        <w:strike w:val="0"/>
+        <w:color w:val="000000"/>
+        <w:sz w:val="22"/>
+        <w:u w:val="none"/>
+        <w:vertAlign w:val="baseline"/>
+      </w:rPr>
+    </w:lvl>
+    <w:lvl w:ilvl="3">
+      <w:start w:val="1"/>
+      <w:numFmt w:val="bullet"/>
+      <w:lvlText w:val="●"/>
+      <w:lvlJc w:val="left"/>
+      <w:pPr>
+        <w:ind w:left="2880" w:firstLine="2520"/>
+      </w:pPr>
+      <w:rPr>
+        <w:rFonts w:ascii="Arial" w:eastAsia="Arial" w:hAnsi="Arial" w:cs="Arial"/>
+        <w:b w:val="0"/>
+        <w:i w:val="0"/>
+        <w:smallCaps w:val="0"/>
+        <w:strike w:val="0"/>
+        <w:color w:val="000000"/>
+        <w:sz w:val="22"/>
+        <w:u w:val="none"/>
+        <w:vertAlign w:val="baseline"/>
+      </w:rPr>
+    </w:lvl>
+    <w:lvl w:ilvl="4">
+      <w:start w:val="1"/>
+      <w:numFmt w:val="bullet"/>
+      <w:lvlText w:val="○"/>
+      <w:lvlJc w:val="left"/>
+      <w:pPr>
+        <w:ind w:left="3600" w:firstLine="3240"/>
+      </w:pPr>
+      <w:rPr>
+        <w:rFonts w:ascii="Arial" w:eastAsia="Arial" w:hAnsi="Arial" w:cs="Arial"/>
+        <w:b w:val="0"/>
+        <w:i w:val="0"/>
+        <w:smallCaps w:val="0"/>
+        <w:strike w:val="0"/>
+        <w:color w:val="000000"/>
+        <w:sz w:val="22"/>
+        <w:u w:val="none"/>
+        <w:vertAlign w:val="baseline"/>
+      </w:rPr>
+    </w:lvl>
+    <w:lvl w:ilvl="5">
+      <w:start w:val="1"/>
+      <w:numFmt w:val="bullet"/>
+      <w:lvlText w:val="■"/>
+      <w:lvlJc w:val="left"/>
+      <w:pPr>
+        <w:ind w:left="4320" w:firstLine="3960"/>
+      </w:pPr>
+      <w:rPr>
+        <w:rFonts w:ascii="Arial" w:eastAsia="Arial" w:hAnsi="Arial" w:cs="Arial"/>
+        <w:b w:val="0"/>
+        <w:i w:val="0"/>
+        <w:smallCaps w:val="0"/>
+        <w:strike w:val="0"/>
+        <w:color w:val="000000"/>
+        <w:sz w:val="22"/>
+        <w:u w:val="none"/>
+        <w:vertAlign w:val="baseline"/>
+      </w:rPr>
+    </w:lvl>
+    <w:lvl w:ilvl="6">
+      <w:start w:val="1"/>
+      <w:numFmt w:val="bullet"/>
+      <w:lvlText w:val="●"/>
+      <w:lvlJc w:val="left"/>
+      <w:pPr>
+        <w:ind w:left="5040" w:firstLine="4680"/>
+      </w:pPr>
+      <w:rPr>
+        <w:rFonts w:ascii="Arial" w:eastAsia="Arial" w:hAnsi="Arial" w:cs="Arial"/>
+        <w:b w:val="0"/>
+        <w:i w:val="0"/>
+        <w:smallCaps w:val="0"/>
+        <w:strike w:val="0"/>
+        <w:color w:val="000000"/>
+        <w:sz w:val="22"/>
+        <w:u w:val="none"/>
+        <w:vertAlign w:val="baseline"/>
+      </w:rPr>
+    </w:lvl>
+    <w:lvl w:ilvl="7">
+      <w:start w:val="1"/>
+      <w:numFmt w:val="bullet"/>
+      <w:lvlText w:val="○"/>
+      <w:lvlJc w:val="left"/>
+      <w:pPr>
+        <w:ind w:left="5760" w:firstLine="5400"/>
+      </w:pPr>
+      <w:rPr>
+        <w:rFonts w:ascii="Arial" w:eastAsia="Arial" w:hAnsi="Arial" w:cs="Arial"/>
+        <w:b w:val="0"/>
+        <w:i w:val="0"/>
+        <w:smallCaps w:val="0"/>
+        <w:strike w:val="0"/>
+        <w:color w:val="000000"/>
+        <w:sz w:val="22"/>
+        <w:u w:val="none"/>
+        <w:vertAlign w:val="baseline"/>
+      </w:rPr>
+    </w:lvl>
+    <w:lvl w:ilvl="8">
+      <w:start w:val="1"/>
+      <w:numFmt w:val="bullet"/>
+      <w:lvlText w:val="■"/>
+      <w:lvlJc w:val="left"/>
+      <w:pPr>
+        <w:ind w:left="6480" w:firstLine="6120"/>
+      </w:pPr>
+      <w:rPr>
+        <w:rFonts w:ascii="Arial" w:eastAsia="Arial" w:hAnsi="Arial" w:cs="Arial"/>
+        <w:b w:val="0"/>
+        <w:i w:val="0"/>
+        <w:smallCaps w:val="0"/>
+        <w:strike w:val="0"/>
+        <w:color w:val="000000"/>
+        <w:sz w:val="22"/>
+        <w:u w:val="none"/>
+        <w:vertAlign w:val="baseline"/>
+      </w:rPr>
+    </w:lvl>
+  </w:abstractNum>
   <w:num w:numId="1">
     <w:abstractNumId w:val="0"/>
+  </w:num>
+  <w:num w:numId="2">
+    <w:abstractNumId w:val="1"/>
   </w:num>
 </w:numbering>
 </file>
 
 <file path=word/styles.xml><?xml version="1.0" encoding="utf-8"?>
-<w:styles xmlns:mc="http://schemas.openxmlformats.org/markup-compatibility/2006" xmlns:r="http://schemas.openxmlformats.org/officeDocument/2006/relationships" xmlns:w="http://schemas.openxmlformats.org/wordprocessingml/2006/main" xmlns:w14="http://schemas.microsoft.com/office/word/2010/wordml" mc:Ignorable="w14">
+<w:styles xmlns:r="http://schemas.openxmlformats.org/officeDocument/2006/relationships" xmlns:w="http://schemas.openxmlformats.org/wordprocessingml/2006/main">
   <w:docDefaults>
     <w:rPrDefault>
       <w:rPr>
@@ -505,6 +1411,7 @@
     <w:uiPriority w:val="99"/>
     <w:semiHidden/>
     <w:unhideWhenUsed/>
+    <w:qFormat/>
     <w:tblPr>
       <w:tblInd w:w="0" w:type="dxa"/>
       <w:tblCellMar>
@@ -656,6 +1563,130 @@
       <w:ind w:left="720"/>
       <w:contextualSpacing/>
     </w:pPr>
+  </w:style>
+  <w:style w:type="paragraph" w:styleId="Sinespaciado">
+    <w:name w:val="No Spacing"/>
+    <w:link w:val="SinespaciadoCar"/>
+    <w:uiPriority w:val="1"/>
+    <w:qFormat/>
+    <w:rsid w:val="003A21D7"/>
+    <w:pPr>
+      <w:spacing w:after="0" w:line="240" w:lineRule="auto"/>
+    </w:pPr>
+    <w:rPr>
+      <w:rFonts w:eastAsiaTheme="minorEastAsia"/>
+      <w:lang w:eastAsia="es-ES"/>
+    </w:rPr>
+  </w:style>
+  <w:style w:type="character" w:customStyle="1" w:styleId="SinespaciadoCar">
+    <w:name w:val="Sin espaciado Car"/>
+    <w:basedOn w:val="Fuentedeprrafopredeter"/>
+    <w:link w:val="Sinespaciado"/>
+    <w:uiPriority w:val="1"/>
+    <w:rsid w:val="003A21D7"/>
+    <w:rPr>
+      <w:rFonts w:eastAsiaTheme="minorEastAsia"/>
+      <w:lang w:eastAsia="es-ES"/>
+    </w:rPr>
+  </w:style>
+  <w:style w:type="paragraph" w:styleId="TtulodeTDC">
+    <w:name w:val="TOC Heading"/>
+    <w:basedOn w:val="Ttulo1"/>
+    <w:next w:val="Normal"/>
+    <w:uiPriority w:val="39"/>
+    <w:unhideWhenUsed/>
+    <w:qFormat/>
+    <w:rsid w:val="003A21D7"/>
+    <w:pPr>
+      <w:spacing w:before="240" w:line="259" w:lineRule="auto"/>
+      <w:outlineLvl w:val="9"/>
+    </w:pPr>
+    <w:rPr>
+      <w:rFonts w:asciiTheme="majorHAnsi" w:hAnsiTheme="majorHAnsi"/>
+      <w:b w:val="0"/>
+      <w:bCs w:val="0"/>
+      <w:sz w:val="32"/>
+      <w:szCs w:val="32"/>
+      <w:lang w:eastAsia="es-ES"/>
+    </w:rPr>
+  </w:style>
+  <w:style w:type="paragraph" w:styleId="TDC1">
+    <w:name w:val="toc 1"/>
+    <w:basedOn w:val="Normal"/>
+    <w:next w:val="Normal"/>
+    <w:autoRedefine/>
+    <w:uiPriority w:val="39"/>
+    <w:unhideWhenUsed/>
+    <w:rsid w:val="003A21D7"/>
+    <w:pPr>
+      <w:spacing w:after="100"/>
+    </w:pPr>
+    <w:rPr>
+      <w:rFonts w:ascii="Arial" w:eastAsia="Arial" w:hAnsi="Arial" w:cs="Arial"/>
+      <w:color w:val="000000"/>
+      <w:sz w:val="22"/>
+      <w:lang w:eastAsia="es-ES"/>
+    </w:rPr>
+  </w:style>
+  <w:style w:type="paragraph" w:styleId="TDC2">
+    <w:name w:val="toc 2"/>
+    <w:basedOn w:val="Normal"/>
+    <w:next w:val="Normal"/>
+    <w:autoRedefine/>
+    <w:uiPriority w:val="39"/>
+    <w:unhideWhenUsed/>
+    <w:rsid w:val="003A21D7"/>
+    <w:pPr>
+      <w:spacing w:after="100"/>
+      <w:ind w:left="220"/>
+    </w:pPr>
+    <w:rPr>
+      <w:rFonts w:ascii="Arial" w:eastAsia="Arial" w:hAnsi="Arial" w:cs="Arial"/>
+      <w:color w:val="000000"/>
+      <w:sz w:val="22"/>
+      <w:lang w:eastAsia="es-ES"/>
+    </w:rPr>
+  </w:style>
+  <w:style w:type="character" w:styleId="Hipervnculo">
+    <w:name w:val="Hyperlink"/>
+    <w:basedOn w:val="Fuentedeprrafopredeter"/>
+    <w:uiPriority w:val="99"/>
+    <w:unhideWhenUsed/>
+    <w:rsid w:val="003A21D7"/>
+    <w:rPr>
+      <w:color w:val="0000FF" w:themeColor="hyperlink"/>
+      <w:u w:val="single"/>
+    </w:rPr>
+  </w:style>
+  <w:style w:type="paragraph" w:styleId="Textodeglobo">
+    <w:name w:val="Balloon Text"/>
+    <w:basedOn w:val="Normal"/>
+    <w:link w:val="TextodegloboCar"/>
+    <w:uiPriority w:val="99"/>
+    <w:semiHidden/>
+    <w:unhideWhenUsed/>
+    <w:rsid w:val="003A21D7"/>
+    <w:pPr>
+      <w:spacing w:after="0" w:line="240" w:lineRule="auto"/>
+    </w:pPr>
+    <w:rPr>
+      <w:rFonts w:ascii="Tahoma" w:hAnsi="Tahoma" w:cs="Tahoma"/>
+      <w:sz w:val="16"/>
+      <w:szCs w:val="16"/>
+    </w:rPr>
+  </w:style>
+  <w:style w:type="character" w:customStyle="1" w:styleId="TextodegloboCar">
+    <w:name w:val="Texto de globo Car"/>
+    <w:basedOn w:val="Fuentedeprrafopredeter"/>
+    <w:link w:val="Textodeglobo"/>
+    <w:uiPriority w:val="99"/>
+    <w:semiHidden/>
+    <w:rsid w:val="003A21D7"/>
+    <w:rPr>
+      <w:rFonts w:ascii="Tahoma" w:hAnsi="Tahoma" w:cs="Tahoma"/>
+      <w:sz w:val="16"/>
+      <w:szCs w:val="16"/>
+    </w:rPr>
   </w:style>
 </w:styles>
 </file>

</xml_diff>